<commit_message>
960210_2111: trying to resolve #1.
</commit_message>
<xml_diff>
--- a/doc/todo.docx
+++ b/doc/todo.docx
@@ -8,18 +8,18 @@
         <w:pStyle w:val="Heading1"/>
         <w:bidi/>
         <w:rPr>
-          <w:rFonts w:ascii="Tahoma" w:hAnsi="Tahoma" w:cs="Tahoma"/>
-          <w:rtl/>
-          <w:lang w:bidi="fa-IR"/>
-        </w:rPr>
-      </w:pPr>
-      <w:r>
-        <w:rPr>
-          <w:rFonts w:ascii="Tahoma" w:hAnsi="Tahoma" w:cs="Tahoma"/>
-          <w:rtl/>
-          <w:lang w:bidi="fa-IR"/>
-        </w:rPr>
-        <w:t>کارهای باقیمانده از بدوح</w:t>
+          <w:rFonts w:ascii="Tahoma" w:hAnsi="Tahoma" w:cs="Tahoma" w:hint="cs"/>
+          <w:rtl/>
+          <w:lang w:bidi="fa-IR"/>
+        </w:rPr>
+      </w:pPr>
+      <w:r>
+        <w:rPr>
+          <w:rFonts w:ascii="Tahoma" w:hAnsi="Tahoma" w:cs="Tahoma" w:hint="cs"/>
+          <w:rtl/>
+          <w:lang w:bidi="fa-IR"/>
+        </w:rPr>
+        <w:t>انجام شده</w:t>
       </w:r>
     </w:p>
     <w:p>
@@ -98,7 +98,7 @@
       <w:pPr>
         <w:bidi/>
         <w:rPr>
-          <w:rFonts w:ascii="Tahoma" w:hAnsi="Tahoma" w:cs="Tahoma" w:hint="cs"/>
+          <w:rFonts w:ascii="Tahoma" w:hAnsi="Tahoma" w:cs="Tahoma"/>
           <w:rtl/>
           <w:lang w:bidi="fa-IR"/>
         </w:rPr>
@@ -156,6 +156,25 @@
     </w:p>
     <w:p>
       <w:pPr>
+        <w:pStyle w:val="Heading1"/>
+        <w:bidi/>
+        <w:rPr>
+          <w:rFonts w:ascii="Tahoma" w:hAnsi="Tahoma" w:cs="Tahoma"/>
+          <w:rtl/>
+          <w:lang w:bidi="fa-IR"/>
+        </w:rPr>
+      </w:pPr>
+      <w:r>
+        <w:rPr>
+          <w:rFonts w:ascii="Tahoma" w:hAnsi="Tahoma" w:cs="Tahoma"/>
+          <w:rtl/>
+          <w:lang w:bidi="fa-IR"/>
+        </w:rPr>
+        <w:t>کارهای باقیمانده از بدوح</w:t>
+      </w:r>
+    </w:p>
+    <w:p>
+      <w:pPr>
         <w:bidi/>
         <w:rPr>
           <w:rFonts w:ascii="Tahoma" w:hAnsi="Tahoma" w:cs="Tahoma"/>
@@ -226,7 +245,7 @@
       <w:pPr>
         <w:bidi/>
         <w:rPr>
-          <w:rFonts w:ascii="Tahoma" w:hAnsi="Tahoma" w:cs="Tahoma" w:hint="cs"/>
+          <w:rFonts w:ascii="Tahoma" w:hAnsi="Tahoma" w:cs="Tahoma"/>
           <w:rtl/>
           <w:lang w:bidi="fa-IR"/>
         </w:rPr>
@@ -313,7 +332,7 @@
       <w:pPr>
         <w:bidi/>
         <w:rPr>
-          <w:rFonts w:ascii="Tahoma" w:hAnsi="Tahoma" w:cs="Tahoma" w:hint="cs"/>
+          <w:rFonts w:ascii="Tahoma" w:hAnsi="Tahoma" w:cs="Tahoma"/>
           <w:color w:val="4F81BD" w:themeColor="accent1"/>
           <w:rtl/>
           <w:lang w:bidi="fa-IR"/>
@@ -479,7 +498,7 @@
       <w:pPr>
         <w:bidi/>
         <w:rPr>
-          <w:rFonts w:ascii="Tahoma" w:hAnsi="Tahoma" w:cs="Tahoma" w:hint="cs"/>
+          <w:rFonts w:ascii="Tahoma" w:hAnsi="Tahoma" w:cs="Tahoma"/>
           <w:rtl/>
           <w:lang w:bidi="fa-IR"/>
         </w:rPr>
@@ -569,7 +588,7 @@
       <w:pPr>
         <w:bidi/>
         <w:rPr>
-          <w:rFonts w:ascii="Tahoma" w:hAnsi="Tahoma" w:cs="Tahoma" w:hint="cs"/>
+          <w:rFonts w:ascii="Tahoma" w:hAnsi="Tahoma" w:cs="Tahoma"/>
           <w:rtl/>
           <w:lang w:bidi="fa-IR"/>
         </w:rPr>
@@ -684,7 +703,7 @@
       <w:pPr>
         <w:bidi/>
         <w:rPr>
-          <w:rFonts w:ascii="Tahoma" w:hAnsi="Tahoma" w:cs="Tahoma" w:hint="cs"/>
+          <w:rFonts w:ascii="Tahoma" w:hAnsi="Tahoma" w:cs="Tahoma"/>
           <w:color w:val="4F81BD" w:themeColor="accent1"/>
           <w:rtl/>
           <w:lang w:bidi="fa-IR"/>
@@ -704,7 +723,7 @@
       <w:pPr>
         <w:bidi/>
         <w:rPr>
-          <w:rFonts w:ascii="Tahoma" w:hAnsi="Tahoma" w:cs="Tahoma" w:hint="cs"/>
+          <w:rFonts w:ascii="Tahoma" w:hAnsi="Tahoma" w:cs="Tahoma"/>
           <w:rtl/>
           <w:lang w:bidi="fa-IR"/>
         </w:rPr>
@@ -819,7 +838,7 @@
       <w:pPr>
         <w:bidi/>
         <w:rPr>
-          <w:rFonts w:ascii="Tahoma" w:hAnsi="Tahoma" w:cs="Tahoma" w:hint="cs"/>
+          <w:rFonts w:ascii="Tahoma" w:hAnsi="Tahoma" w:cs="Tahoma"/>
           <w:color w:val="4F81BD" w:themeColor="accent1"/>
           <w:rtl/>
           <w:lang w:bidi="fa-IR"/>
@@ -856,7 +875,7 @@
       <w:pPr>
         <w:bidi/>
         <w:rPr>
-          <w:rFonts w:ascii="Tahoma" w:hAnsi="Tahoma" w:cs="Tahoma" w:hint="cs"/>
+          <w:rFonts w:ascii="Tahoma" w:hAnsi="Tahoma" w:cs="Tahoma"/>
           <w:rtl/>
           <w:lang w:bidi="fa-IR"/>
         </w:rPr>
@@ -986,7 +1005,7 @@
       <w:pPr>
         <w:bidi/>
         <w:rPr>
-          <w:rFonts w:ascii="Tahoma" w:hAnsi="Tahoma" w:cs="Tahoma" w:hint="cs"/>
+          <w:rFonts w:ascii="Tahoma" w:hAnsi="Tahoma" w:cs="Tahoma"/>
           <w:color w:val="4F81BD" w:themeColor="accent1"/>
           <w:rtl/>
           <w:lang w:bidi="fa-IR"/>
@@ -1006,7 +1025,7 @@
       <w:pPr>
         <w:bidi/>
         <w:rPr>
-          <w:rFonts w:ascii="Tahoma" w:hAnsi="Tahoma" w:cs="Tahoma" w:hint="cs"/>
+          <w:rFonts w:ascii="Tahoma" w:hAnsi="Tahoma" w:cs="Tahoma"/>
           <w:rtl/>
           <w:lang w:bidi="fa-IR"/>
         </w:rPr>
@@ -1199,7 +1218,7 @@
       <w:pPr>
         <w:bidi/>
         <w:rPr>
-          <w:rFonts w:ascii="Tahoma" w:hAnsi="Tahoma" w:cs="Tahoma" w:hint="cs"/>
+          <w:rFonts w:ascii="Tahoma" w:hAnsi="Tahoma" w:cs="Tahoma"/>
           <w:rtl/>
           <w:lang w:bidi="fa-IR"/>
         </w:rPr>
@@ -1259,7 +1278,7 @@
       <w:pPr>
         <w:bidi/>
         <w:rPr>
-          <w:rFonts w:ascii="Tahoma" w:hAnsi="Tahoma" w:cs="Tahoma" w:hint="cs"/>
+          <w:rFonts w:ascii="Tahoma" w:hAnsi="Tahoma" w:cs="Tahoma"/>
           <w:rtl/>
           <w:lang w:bidi="fa-IR"/>
         </w:rPr>
@@ -1294,6 +1313,7 @@
         </w:rPr>
         <w:t xml:space="preserve">: شرطهای سه گانه به این صورت تعریف میشن: ۱. </w:t>
       </w:r>
+      <w:proofErr w:type="gramStart"/>
       <w:r>
         <w:rPr>
           <w:rFonts w:ascii="Tahoma" w:hAnsi="Tahoma" w:cs="Tahoma"/>
@@ -1301,6 +1321,7 @@
         </w:rPr>
         <w:t>x1x2</w:t>
       </w:r>
+      <w:proofErr w:type="gramEnd"/>
       <w:r>
         <w:rPr>
           <w:rFonts w:ascii="Tahoma" w:hAnsi="Tahoma" w:cs="Tahoma" w:hint="cs"/>
@@ -1369,6 +1390,7 @@
         </w:rPr>
         <w:t xml:space="preserve"> میذاریم. </w:t>
       </w:r>
+      <w:proofErr w:type="gramStart"/>
       <w:r>
         <w:rPr>
           <w:rFonts w:ascii="Tahoma" w:hAnsi="Tahoma" w:cs="Tahoma"/>
@@ -1376,6 +1398,7 @@
         </w:rPr>
         <w:t>x1x2</w:t>
       </w:r>
+      <w:proofErr w:type="gramEnd"/>
       <w:r>
         <w:rPr>
           <w:rFonts w:ascii="Tahoma" w:hAnsi="Tahoma" w:cs="Tahoma" w:hint="cs"/>
@@ -1477,7 +1500,7 @@
       <w:pPr>
         <w:bidi/>
         <w:rPr>
-          <w:rFonts w:ascii="Tahoma" w:hAnsi="Tahoma" w:cs="Tahoma" w:hint="cs"/>
+          <w:rFonts w:ascii="Tahoma" w:hAnsi="Tahoma" w:cs="Tahoma"/>
           <w:rtl/>
           <w:lang w:bidi="fa-IR"/>
         </w:rPr>
@@ -1537,7 +1560,7 @@
       <w:pPr>
         <w:bidi/>
         <w:rPr>
-          <w:rFonts w:ascii="Tahoma" w:hAnsi="Tahoma" w:cs="Tahoma" w:hint="cs"/>
+          <w:rFonts w:ascii="Tahoma" w:hAnsi="Tahoma" w:cs="Tahoma"/>
           <w:rtl/>
           <w:lang w:bidi="fa-IR"/>
         </w:rPr>
@@ -1616,7 +1639,7 @@
       <w:pPr>
         <w:bidi/>
         <w:rPr>
-          <w:rFonts w:ascii="Tahoma" w:hAnsi="Tahoma" w:cs="Tahoma" w:hint="cs"/>
+          <w:rFonts w:ascii="Tahoma" w:hAnsi="Tahoma" w:cs="Tahoma"/>
           <w:rtl/>
           <w:lang w:bidi="fa-IR"/>
         </w:rPr>
@@ -2157,7 +2180,7 @@
       <w:pPr>
         <w:bidi/>
         <w:rPr>
-          <w:rFonts w:ascii="Tahoma" w:hAnsi="Tahoma" w:cs="Tahoma" w:hint="cs"/>
+          <w:rFonts w:ascii="Tahoma" w:hAnsi="Tahoma" w:cs="Tahoma"/>
           <w:rtl/>
           <w:lang w:bidi="fa-IR"/>
         </w:rPr>
@@ -2217,7 +2240,7 @@
       <w:pPr>
         <w:bidi/>
         <w:rPr>
-          <w:rFonts w:ascii="Tahoma" w:hAnsi="Tahoma" w:cs="Tahoma" w:hint="cs"/>
+          <w:rFonts w:ascii="Tahoma" w:hAnsi="Tahoma" w:cs="Tahoma"/>
           <w:rtl/>
           <w:lang w:bidi="fa-IR"/>
         </w:rPr>
@@ -2250,7 +2273,7 @@
       <w:pPr>
         <w:bidi/>
         <w:rPr>
-          <w:rFonts w:ascii="Tahoma" w:hAnsi="Tahoma" w:cs="Tahoma" w:hint="cs"/>
+          <w:rFonts w:ascii="Tahoma" w:hAnsi="Tahoma" w:cs="Tahoma"/>
           <w:color w:val="4F81BD" w:themeColor="accent1"/>
           <w:rtl/>
           <w:lang w:bidi="fa-IR"/>
@@ -2270,7 +2293,7 @@
       <w:pPr>
         <w:bidi/>
         <w:rPr>
-          <w:rFonts w:ascii="Tahoma" w:hAnsi="Tahoma" w:cs="Tahoma" w:hint="cs"/>
+          <w:rFonts w:ascii="Tahoma" w:hAnsi="Tahoma" w:cs="Tahoma"/>
           <w:rtl/>
           <w:lang w:bidi="fa-IR"/>
         </w:rPr>
@@ -2355,7 +2378,7 @@
       <w:pPr>
         <w:bidi/>
         <w:rPr>
-          <w:rFonts w:ascii="Tahoma" w:hAnsi="Tahoma" w:cs="Tahoma" w:hint="cs"/>
+          <w:rFonts w:ascii="Tahoma" w:hAnsi="Tahoma" w:cs="Tahoma"/>
           <w:color w:val="4F81BD" w:themeColor="accent1"/>
           <w:rtl/>
           <w:lang w:bidi="fa-IR"/>
@@ -2392,7 +2415,7 @@
       <w:pPr>
         <w:bidi/>
         <w:rPr>
-          <w:rFonts w:ascii="Tahoma" w:hAnsi="Tahoma" w:cs="Tahoma" w:hint="cs"/>
+          <w:rFonts w:ascii="Tahoma" w:hAnsi="Tahoma" w:cs="Tahoma"/>
           <w:rtl/>
           <w:lang w:bidi="fa-IR"/>
         </w:rPr>
@@ -2482,7 +2505,7 @@
       <w:pPr>
         <w:bidi/>
         <w:rPr>
-          <w:rFonts w:ascii="Tahoma" w:hAnsi="Tahoma" w:cs="Tahoma" w:hint="cs"/>
+          <w:rFonts w:ascii="Tahoma" w:hAnsi="Tahoma" w:cs="Tahoma"/>
           <w:rtl/>
           <w:lang w:bidi="fa-IR"/>
         </w:rPr>
@@ -2522,7 +2545,7 @@
       <w:pPr>
         <w:bidi/>
         <w:rPr>
-          <w:rFonts w:ascii="Tahoma" w:hAnsi="Tahoma" w:cs="Tahoma" w:hint="cs"/>
+          <w:rFonts w:ascii="Tahoma" w:hAnsi="Tahoma" w:cs="Tahoma"/>
           <w:color w:val="4F81BD" w:themeColor="accent1"/>
           <w:rtl/>
           <w:lang w:bidi="fa-IR"/>
@@ -2576,7 +2599,7 @@
       <w:pPr>
         <w:bidi/>
         <w:rPr>
-          <w:rFonts w:ascii="Tahoma" w:hAnsi="Tahoma" w:cs="Tahoma" w:hint="cs"/>
+          <w:rFonts w:ascii="Tahoma" w:hAnsi="Tahoma" w:cs="Tahoma"/>
           <w:rtl/>
           <w:lang w:bidi="fa-IR"/>
         </w:rPr>
@@ -2926,7 +2949,7 @@
       <w:pPr>
         <w:bidi/>
         <w:rPr>
-          <w:rFonts w:ascii="Tahoma" w:hAnsi="Tahoma" w:cs="Tahoma" w:hint="cs"/>
+          <w:rFonts w:ascii="Tahoma" w:hAnsi="Tahoma" w:cs="Tahoma"/>
           <w:rtl/>
           <w:lang w:bidi="fa-IR"/>
         </w:rPr>

</xml_diff>